<commit_message>
Work on Node.js & Express.js Fundamentals
</commit_message>
<xml_diff>
--- a/Software Engineering/JS Web/Node.js & Express.js Fundamentals/03. Exercise - HTTP and Node.js/Lab Assignment/02. ExpressJS-Fundamentals-Introduction-to-Node-JS-Lab.docx
+++ b/Software Engineering/JS Web/Node.js & Express.js Fundamentals/03. Exercise - HTTP and Node.js/Lab Assignment/02. ExpressJS-Fundamentals-Introduction-to-Node-JS-Lab.docx
@@ -1,6 +1,6 @@
 
 <file path=word/document.xml><?xml version="1.0" encoding="utf-8"?>
-<w:document xmlns:wpc="http://schemas.microsoft.com/office/word/2010/wordprocessingCanvas" xmlns:cx="http://schemas.microsoft.com/office/drawing/2014/chartex" xmlns:cx1="http://schemas.microsoft.com/office/drawing/2015/9/8/chartex" xmlns:cx2="http://schemas.microsoft.com/office/drawing/2015/10/21/chartex" xmlns:cx3="http://schemas.microsoft.com/office/drawing/2016/5/9/chartex" xmlns:cx4="http://schemas.microsoft.com/office/drawing/2016/5/10/chartex" xmlns:cx5="http://schemas.microsoft.com/office/drawing/2016/5/11/chartex" xmlns:cx6="http://schemas.microsoft.com/office/drawing/2016/5/12/chartex" xmlns:cx7="http://schemas.microsoft.com/office/drawing/2016/5/13/chartex" xmlns:cx8="http://schemas.microsoft.com/office/drawing/2016/5/14/chartex" xmlns:mc="http://schemas.openxmlformats.org/markup-compatibility/2006" xmlns:aink="http://schemas.microsoft.com/office/drawing/2016/ink" xmlns:am3d="http://schemas.microsoft.com/office/drawing/2017/model3d" xmlns:o="urn:schemas-microsoft-com:office:office" xmlns:r="http://schemas.openxmlformats.org/officeDocument/2006/relationships" xmlns:m="http://schemas.openxmlformats.org/officeDocument/2006/math" xmlns:v="urn:schemas-microsoft-com:vml" xmlns:wp14="http://schemas.microsoft.com/office/word/2010/wordprocessingDrawing" xmlns:wp="http://schemas.openxmlformats.org/drawingml/2006/wordprocessingDrawing" xmlns:w10="urn:schemas-microsoft-com:office:word" xmlns:w="http://schemas.openxmlformats.org/wordprocessingml/2006/main" xmlns:w14="http://schemas.microsoft.com/office/word/2010/wordml" xmlns:w15="http://schemas.microsoft.com/office/word/2012/wordml" xmlns:w16cid="http://schemas.microsoft.com/office/word/2016/wordml/cid" xmlns:w16se="http://schemas.microsoft.com/office/word/2015/wordml/symex" xmlns:wpg="http://schemas.microsoft.com/office/word/2010/wordprocessingGroup" xmlns:wpi="http://schemas.microsoft.com/office/word/2010/wordprocessingInk" xmlns:wne="http://schemas.microsoft.com/office/word/2006/wordml" xmlns:wps="http://schemas.microsoft.com/office/word/2010/wordprocessingShape" mc:Ignorable="w14 w15 w16se w16cid wp14">
+<w:document xmlns:wpc="http://schemas.microsoft.com/office/word/2010/wordprocessingCanvas" xmlns:cx="http://schemas.microsoft.com/office/drawing/2014/chartex" xmlns:cx1="http://schemas.microsoft.com/office/drawing/2015/9/8/chartex" xmlns:mc="http://schemas.openxmlformats.org/markup-compatibility/2006" xmlns:o="urn:schemas-microsoft-com:office:office" xmlns:r="http://schemas.openxmlformats.org/officeDocument/2006/relationships" xmlns:m="http://schemas.openxmlformats.org/officeDocument/2006/math" xmlns:v="urn:schemas-microsoft-com:vml" xmlns:wp14="http://schemas.microsoft.com/office/word/2010/wordprocessingDrawing" xmlns:wp="http://schemas.openxmlformats.org/drawingml/2006/wordprocessingDrawing" xmlns:w10="urn:schemas-microsoft-com:office:word" xmlns:w="http://schemas.openxmlformats.org/wordprocessingml/2006/main" xmlns:w14="http://schemas.microsoft.com/office/word/2010/wordml" xmlns:w15="http://schemas.microsoft.com/office/word/2012/wordml" xmlns:w16se="http://schemas.microsoft.com/office/word/2015/wordml/symex" xmlns:wpg="http://schemas.microsoft.com/office/word/2010/wordprocessingGroup" xmlns:wpi="http://schemas.microsoft.com/office/word/2010/wordprocessingInk" xmlns:wne="http://schemas.microsoft.com/office/word/2006/wordml" xmlns:wps="http://schemas.microsoft.com/office/word/2010/wordprocessingShape" mc:Ignorable="w14 w15 w16se wp14">
   <w:body>
     <w:p>
       <w:pPr>
@@ -488,8 +488,6 @@
       <w:r>
         <w:t xml:space="preserve"> the following functionality:</w:t>
       </w:r>
-      <w:bookmarkStart w:id="0" w:name="_GoBack"/>
-      <w:bookmarkEnd w:id="0"/>
     </w:p>
     <w:p>
       <w:pPr>
@@ -5782,7 +5780,16 @@
         <w:ind w:left="0"/>
       </w:pPr>
       <w:r>
-        <w:t>Hour html page is almost ready (later on products will be added). We are almost ready to test if everything mentioned above is about to work or nah.</w:t>
+        <w:t>O</w:t>
+      </w:r>
+      <w:r>
+        <w:t>ur html page is almost ready (later on products will be added). We are almost ready to test if everything mention</w:t>
+      </w:r>
+      <w:r>
+        <w:t>ed above is about to work</w:t>
+      </w:r>
+      <w:r>
+        <w:t>.</w:t>
       </w:r>
     </w:p>
     <w:p>
@@ -6024,7 +6031,10 @@
         <w:ind w:left="0"/>
       </w:pPr>
       <w:r>
-        <w:t xml:space="preserve">*Note that we did not specified to search in </w:t>
+        <w:t>*Note that we did not specify</w:t>
+      </w:r>
+      <w:r>
+        <w:t xml:space="preserve"> to search in </w:t>
       </w:r>
       <w:r>
         <w:rPr>
@@ -6047,7 +6057,10 @@
         <w:t>"</w:t>
       </w:r>
       <w:r>
-        <w:t>? It will search for "</w:t>
+        <w:t>.</w:t>
+      </w:r>
+      <w:r>
+        <w:t xml:space="preserve"> It will search for "</w:t>
       </w:r>
       <w:r>
         <w:rPr>
@@ -6181,6 +6194,9 @@
         <w:t xml:space="preserve">In this step logic about distributing public files will be implemented – in other words how </w:t>
       </w:r>
       <w:r>
+        <w:t xml:space="preserve">to </w:t>
+      </w:r>
+      <w:r>
         <w:t>load different files (.css or simply image) from our server.</w:t>
       </w:r>
     </w:p>
@@ -6696,7 +6712,19 @@
           <w:rPr>
             <w:rStyle w:val="Hyperlink"/>
           </w:rPr>
-          <w:t>here</w:t>
+          <w:t>he</w:t>
+        </w:r>
+        <w:r>
+          <w:rPr>
+            <w:rStyle w:val="Hyperlink"/>
+          </w:rPr>
+          <w:t>r</w:t>
+        </w:r>
+        <w:r>
+          <w:rPr>
+            <w:rStyle w:val="Hyperlink"/>
+          </w:rPr>
+          <w:t>e</w:t>
         </w:r>
       </w:hyperlink>
       <w:r>
@@ -6819,7 +6847,19 @@
           <w:rPr>
             <w:rStyle w:val="Hyperlink"/>
           </w:rPr>
-          <w:t>referenced</w:t>
+          <w:t>referenc</w:t>
+        </w:r>
+        <w:r>
+          <w:rPr>
+            <w:rStyle w:val="Hyperlink"/>
+          </w:rPr>
+          <w:t>e</w:t>
+        </w:r>
+        <w:r>
+          <w:rPr>
+            <w:rStyle w:val="Hyperlink"/>
+          </w:rPr>
+          <w:t>d</w:t>
         </w:r>
       </w:hyperlink>
       <w:r>
@@ -7221,7 +7261,12 @@
         <w:t xml:space="preserve"> The handler</w:t>
       </w:r>
       <w:r>
-        <w:t xml:space="preserve"> will be responsible for displaying the (html) form</w:t>
+        <w:t xml:space="preserve"> will be responsible for displaying the (ht</w:t>
+      </w:r>
+      <w:bookmarkStart w:id="0" w:name="_GoBack"/>
+      <w:bookmarkEnd w:id="0"/>
+      <w:r>
+        <w:t>ml) form</w:t>
       </w:r>
       <w:r>
         <w:t xml:space="preserve"> </w:t>
@@ -11639,7 +11684,18 @@
           <w:ilvl w:val="0"/>
           <w:numId w:val="0"/>
         </w:numPr>
-      </w:pPr>
+        <w:rPr>
+          <w:sz w:val="20"/>
+          <w:szCs w:val="20"/>
+        </w:rPr>
+      </w:pPr>
+      <w:r>
+        <w:rPr>
+          <w:sz w:val="20"/>
+          <w:szCs w:val="20"/>
+        </w:rPr>
+        <w:t>R.I.P. English.</w:t>
+      </w:r>
     </w:p>
     <w:sectPr>
       <w:headerReference w:type="default" r:id="rId78"/>
@@ -11654,7 +11710,7 @@
 </file>
 
 <file path=word/endnotes.xml><?xml version="1.0" encoding="utf-8"?>
-<w:endnotes xmlns:wpc="http://schemas.microsoft.com/office/word/2010/wordprocessingCanvas" xmlns:cx="http://schemas.microsoft.com/office/drawing/2014/chartex" xmlns:cx1="http://schemas.microsoft.com/office/drawing/2015/9/8/chartex" xmlns:cx2="http://schemas.microsoft.com/office/drawing/2015/10/21/chartex" xmlns:cx3="http://schemas.microsoft.com/office/drawing/2016/5/9/chartex" xmlns:cx4="http://schemas.microsoft.com/office/drawing/2016/5/10/chartex" xmlns:cx5="http://schemas.microsoft.com/office/drawing/2016/5/11/chartex" xmlns:cx6="http://schemas.microsoft.com/office/drawing/2016/5/12/chartex" xmlns:cx7="http://schemas.microsoft.com/office/drawing/2016/5/13/chartex" xmlns:cx8="http://schemas.microsoft.com/office/drawing/2016/5/14/chartex" xmlns:mc="http://schemas.openxmlformats.org/markup-compatibility/2006" xmlns:aink="http://schemas.microsoft.com/office/drawing/2016/ink" xmlns:am3d="http://schemas.microsoft.com/office/drawing/2017/model3d" xmlns:o="urn:schemas-microsoft-com:office:office" xmlns:r="http://schemas.openxmlformats.org/officeDocument/2006/relationships" xmlns:m="http://schemas.openxmlformats.org/officeDocument/2006/math" xmlns:v="urn:schemas-microsoft-com:vml" xmlns:wp14="http://schemas.microsoft.com/office/word/2010/wordprocessingDrawing" xmlns:wp="http://schemas.openxmlformats.org/drawingml/2006/wordprocessingDrawing" xmlns:w10="urn:schemas-microsoft-com:office:word" xmlns:w="http://schemas.openxmlformats.org/wordprocessingml/2006/main" xmlns:w14="http://schemas.microsoft.com/office/word/2010/wordml" xmlns:w15="http://schemas.microsoft.com/office/word/2012/wordml" xmlns:w16cid="http://schemas.microsoft.com/office/word/2016/wordml/cid" xmlns:w16se="http://schemas.microsoft.com/office/word/2015/wordml/symex" xmlns:wpg="http://schemas.microsoft.com/office/word/2010/wordprocessingGroup" xmlns:wpi="http://schemas.microsoft.com/office/word/2010/wordprocessingInk" xmlns:wne="http://schemas.microsoft.com/office/word/2006/wordml" xmlns:wps="http://schemas.microsoft.com/office/word/2010/wordprocessingShape" mc:Ignorable="w14 w15 w16se w16cid wp14">
+<w:endnotes xmlns:wpc="http://schemas.microsoft.com/office/word/2010/wordprocessingCanvas" xmlns:cx="http://schemas.microsoft.com/office/drawing/2014/chartex" xmlns:cx1="http://schemas.microsoft.com/office/drawing/2015/9/8/chartex" xmlns:mc="http://schemas.openxmlformats.org/markup-compatibility/2006" xmlns:o="urn:schemas-microsoft-com:office:office" xmlns:r="http://schemas.openxmlformats.org/officeDocument/2006/relationships" xmlns:m="http://schemas.openxmlformats.org/officeDocument/2006/math" xmlns:v="urn:schemas-microsoft-com:vml" xmlns:wp14="http://schemas.microsoft.com/office/word/2010/wordprocessingDrawing" xmlns:wp="http://schemas.openxmlformats.org/drawingml/2006/wordprocessingDrawing" xmlns:w10="urn:schemas-microsoft-com:office:word" xmlns:w="http://schemas.openxmlformats.org/wordprocessingml/2006/main" xmlns:w14="http://schemas.microsoft.com/office/word/2010/wordml" xmlns:w15="http://schemas.microsoft.com/office/word/2012/wordml" xmlns:w16se="http://schemas.microsoft.com/office/word/2015/wordml/symex" xmlns:wpg="http://schemas.microsoft.com/office/word/2010/wordprocessingGroup" xmlns:wpi="http://schemas.microsoft.com/office/word/2010/wordprocessingInk" xmlns:wne="http://schemas.microsoft.com/office/word/2006/wordml" xmlns:wps="http://schemas.microsoft.com/office/word/2010/wordprocessingShape" mc:Ignorable="w14 w15 w16se wp14">
   <w:endnote w:type="separator" w:id="-1">
     <w:p>
       <w:pPr>
@@ -11679,7 +11735,7 @@
 </file>
 
 <file path=word/footer1.xml><?xml version="1.0" encoding="utf-8"?>
-<w:ftr xmlns:wpc="http://schemas.microsoft.com/office/word/2010/wordprocessingCanvas" xmlns:cx="http://schemas.microsoft.com/office/drawing/2014/chartex" xmlns:cx1="http://schemas.microsoft.com/office/drawing/2015/9/8/chartex" xmlns:cx2="http://schemas.microsoft.com/office/drawing/2015/10/21/chartex" xmlns:cx3="http://schemas.microsoft.com/office/drawing/2016/5/9/chartex" xmlns:cx4="http://schemas.microsoft.com/office/drawing/2016/5/10/chartex" xmlns:cx5="http://schemas.microsoft.com/office/drawing/2016/5/11/chartex" xmlns:cx6="http://schemas.microsoft.com/office/drawing/2016/5/12/chartex" xmlns:cx7="http://schemas.microsoft.com/office/drawing/2016/5/13/chartex" xmlns:cx8="http://schemas.microsoft.com/office/drawing/2016/5/14/chartex" xmlns:mc="http://schemas.openxmlformats.org/markup-compatibility/2006" xmlns:aink="http://schemas.microsoft.com/office/drawing/2016/ink" xmlns:am3d="http://schemas.microsoft.com/office/drawing/2017/model3d" xmlns:o="urn:schemas-microsoft-com:office:office" xmlns:r="http://schemas.openxmlformats.org/officeDocument/2006/relationships" xmlns:m="http://schemas.openxmlformats.org/officeDocument/2006/math" xmlns:v="urn:schemas-microsoft-com:vml" xmlns:wp14="http://schemas.microsoft.com/office/word/2010/wordprocessingDrawing" xmlns:wp="http://schemas.openxmlformats.org/drawingml/2006/wordprocessingDrawing" xmlns:w10="urn:schemas-microsoft-com:office:word" xmlns:w="http://schemas.openxmlformats.org/wordprocessingml/2006/main" xmlns:w14="http://schemas.microsoft.com/office/word/2010/wordml" xmlns:w15="http://schemas.microsoft.com/office/word/2012/wordml" xmlns:w16cid="http://schemas.microsoft.com/office/word/2016/wordml/cid" xmlns:w16se="http://schemas.microsoft.com/office/word/2015/wordml/symex" xmlns:wpg="http://schemas.microsoft.com/office/word/2010/wordprocessingGroup" xmlns:wpi="http://schemas.microsoft.com/office/word/2010/wordprocessingInk" xmlns:wne="http://schemas.microsoft.com/office/word/2006/wordml" xmlns:wps="http://schemas.microsoft.com/office/word/2010/wordprocessingShape" mc:Ignorable="w14 w15 w16se w16cid wp14">
+<w:ftr xmlns:wpc="http://schemas.microsoft.com/office/word/2010/wordprocessingCanvas" xmlns:cx="http://schemas.microsoft.com/office/drawing/2014/chartex" xmlns:cx1="http://schemas.microsoft.com/office/drawing/2015/9/8/chartex" xmlns:mc="http://schemas.openxmlformats.org/markup-compatibility/2006" xmlns:o="urn:schemas-microsoft-com:office:office" xmlns:r="http://schemas.openxmlformats.org/officeDocument/2006/relationships" xmlns:m="http://schemas.openxmlformats.org/officeDocument/2006/math" xmlns:v="urn:schemas-microsoft-com:vml" xmlns:wp14="http://schemas.microsoft.com/office/word/2010/wordprocessingDrawing" xmlns:wp="http://schemas.openxmlformats.org/drawingml/2006/wordprocessingDrawing" xmlns:w10="urn:schemas-microsoft-com:office:word" xmlns:w="http://schemas.openxmlformats.org/wordprocessingml/2006/main" xmlns:w14="http://schemas.microsoft.com/office/word/2010/wordml" xmlns:w15="http://schemas.microsoft.com/office/word/2012/wordml" xmlns:w16se="http://schemas.microsoft.com/office/word/2015/wordml/symex" xmlns:wpg="http://schemas.microsoft.com/office/word/2010/wordprocessingGroup" xmlns:wpi="http://schemas.microsoft.com/office/word/2010/wordprocessingInk" xmlns:wne="http://schemas.microsoft.com/office/word/2006/wordml" xmlns:wps="http://schemas.microsoft.com/office/word/2010/wordprocessingShape" mc:Ignorable="w14 w15 w16se wp14">
   <w:p>
     <w:pPr>
       <w:pStyle w:val="Footer"/>
@@ -11819,7 +11875,7 @@
         </mc:Choice>
         <mc:Fallback>
           <w:pict>
-            <v:line w14:anchorId="5AD7AADC" id="Straight Connector 15" o:spid="_x0000_s1026" style="position:absolute;flip:y;z-index:251656192;visibility:visible;mso-wrap-style:square;mso-width-percent:0;mso-height-percent:0;mso-wrap-distance-left:9pt;mso-wrap-distance-top:0;mso-wrap-distance-right:9pt;mso-wrap-distance-bottom:0;mso-position-horizontal:absolute;mso-position-horizontal-relative:text;mso-position-vertical:absolute;mso-position-vertical-relative:text;mso-width-percent:0;mso-height-percent:0;mso-width-relative:page;mso-height-relative:page" from="-.1pt,5.2pt" to="520.7pt,5.2pt" o:gfxdata="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" strokecolor="#f37123" strokeweight="1pt">
+            <v:line w14:anchorId="35196837" id="Straight Connector 15" o:spid="_x0000_s1026" style="position:absolute;flip:y;z-index:251656192;visibility:visible;mso-wrap-style:square;mso-width-percent:0;mso-height-percent:0;mso-wrap-distance-left:9pt;mso-wrap-distance-top:0;mso-wrap-distance-right:9pt;mso-wrap-distance-bottom:0;mso-position-horizontal:absolute;mso-position-horizontal-relative:text;mso-position-vertical:absolute;mso-position-vertical-relative:text;mso-width-percent:0;mso-height-percent:0;mso-width-relative:page;mso-height-relative:page" from="-.1pt,5.2pt" to="520.7pt,5.2pt" o:gfxdata="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" strokecolor="#f37123" strokeweight="1pt">
               <v:stroke endcap="round"/>
             </v:line>
           </w:pict>
@@ -13302,7 +13358,7 @@
                               <w:sz w:val="18"/>
                               <w:szCs w:val="18"/>
                             </w:rPr>
-                            <w:t>14</w:t>
+                            <w:t>17</w:t>
                           </w:r>
                           <w:r>
                             <w:rPr>
@@ -13423,7 +13479,7 @@
                         <w:sz w:val="18"/>
                         <w:szCs w:val="18"/>
                       </w:rPr>
-                      <w:t>14</w:t>
+                      <w:t>17</w:t>
                     </w:r>
                     <w:r>
                       <w:rPr>
@@ -13493,7 +13549,7 @@
 </file>
 
 <file path=word/footnotes.xml><?xml version="1.0" encoding="utf-8"?>
-<w:footnotes xmlns:wpc="http://schemas.microsoft.com/office/word/2010/wordprocessingCanvas" xmlns:cx="http://schemas.microsoft.com/office/drawing/2014/chartex" xmlns:cx1="http://schemas.microsoft.com/office/drawing/2015/9/8/chartex" xmlns:cx2="http://schemas.microsoft.com/office/drawing/2015/10/21/chartex" xmlns:cx3="http://schemas.microsoft.com/office/drawing/2016/5/9/chartex" xmlns:cx4="http://schemas.microsoft.com/office/drawing/2016/5/10/chartex" xmlns:cx5="http://schemas.microsoft.com/office/drawing/2016/5/11/chartex" xmlns:cx6="http://schemas.microsoft.com/office/drawing/2016/5/12/chartex" xmlns:cx7="http://schemas.microsoft.com/office/drawing/2016/5/13/chartex" xmlns:cx8="http://schemas.microsoft.com/office/drawing/2016/5/14/chartex" xmlns:mc="http://schemas.openxmlformats.org/markup-compatibility/2006" xmlns:aink="http://schemas.microsoft.com/office/drawing/2016/ink" xmlns:am3d="http://schemas.microsoft.com/office/drawing/2017/model3d" xmlns:o="urn:schemas-microsoft-com:office:office" xmlns:r="http://schemas.openxmlformats.org/officeDocument/2006/relationships" xmlns:m="http://schemas.openxmlformats.org/officeDocument/2006/math" xmlns:v="urn:schemas-microsoft-com:vml" xmlns:wp14="http://schemas.microsoft.com/office/word/2010/wordprocessingDrawing" xmlns:wp="http://schemas.openxmlformats.org/drawingml/2006/wordprocessingDrawing" xmlns:w10="urn:schemas-microsoft-com:office:word" xmlns:w="http://schemas.openxmlformats.org/wordprocessingml/2006/main" xmlns:w14="http://schemas.microsoft.com/office/word/2010/wordml" xmlns:w15="http://schemas.microsoft.com/office/word/2012/wordml" xmlns:w16cid="http://schemas.microsoft.com/office/word/2016/wordml/cid" xmlns:w16se="http://schemas.microsoft.com/office/word/2015/wordml/symex" xmlns:wpg="http://schemas.microsoft.com/office/word/2010/wordprocessingGroup" xmlns:wpi="http://schemas.microsoft.com/office/word/2010/wordprocessingInk" xmlns:wne="http://schemas.microsoft.com/office/word/2006/wordml" xmlns:wps="http://schemas.microsoft.com/office/word/2010/wordprocessingShape" mc:Ignorable="w14 w15 w16se w16cid wp14">
+<w:footnotes xmlns:wpc="http://schemas.microsoft.com/office/word/2010/wordprocessingCanvas" xmlns:cx="http://schemas.microsoft.com/office/drawing/2014/chartex" xmlns:cx1="http://schemas.microsoft.com/office/drawing/2015/9/8/chartex" xmlns:mc="http://schemas.openxmlformats.org/markup-compatibility/2006" xmlns:o="urn:schemas-microsoft-com:office:office" xmlns:r="http://schemas.openxmlformats.org/officeDocument/2006/relationships" xmlns:m="http://schemas.openxmlformats.org/officeDocument/2006/math" xmlns:v="urn:schemas-microsoft-com:vml" xmlns:wp14="http://schemas.microsoft.com/office/word/2010/wordprocessingDrawing" xmlns:wp="http://schemas.openxmlformats.org/drawingml/2006/wordprocessingDrawing" xmlns:w10="urn:schemas-microsoft-com:office:word" xmlns:w="http://schemas.openxmlformats.org/wordprocessingml/2006/main" xmlns:w14="http://schemas.microsoft.com/office/word/2010/wordml" xmlns:w15="http://schemas.microsoft.com/office/word/2012/wordml" xmlns:w16se="http://schemas.microsoft.com/office/word/2015/wordml/symex" xmlns:wpg="http://schemas.microsoft.com/office/word/2010/wordprocessingGroup" xmlns:wpi="http://schemas.microsoft.com/office/word/2010/wordprocessingInk" xmlns:wne="http://schemas.microsoft.com/office/word/2006/wordml" xmlns:wps="http://schemas.microsoft.com/office/word/2010/wordprocessingShape" mc:Ignorable="w14 w15 w16se wp14">
   <w:footnote w:type="separator" w:id="-1">
     <w:p>
       <w:pPr>
@@ -13518,7 +13574,7 @@
 </file>
 
 <file path=word/header1.xml><?xml version="1.0" encoding="utf-8"?>
-<w:hdr xmlns:wpc="http://schemas.microsoft.com/office/word/2010/wordprocessingCanvas" xmlns:cx="http://schemas.microsoft.com/office/drawing/2014/chartex" xmlns:cx1="http://schemas.microsoft.com/office/drawing/2015/9/8/chartex" xmlns:cx2="http://schemas.microsoft.com/office/drawing/2015/10/21/chartex" xmlns:cx3="http://schemas.microsoft.com/office/drawing/2016/5/9/chartex" xmlns:cx4="http://schemas.microsoft.com/office/drawing/2016/5/10/chartex" xmlns:cx5="http://schemas.microsoft.com/office/drawing/2016/5/11/chartex" xmlns:cx6="http://schemas.microsoft.com/office/drawing/2016/5/12/chartex" xmlns:cx7="http://schemas.microsoft.com/office/drawing/2016/5/13/chartex" xmlns:cx8="http://schemas.microsoft.com/office/drawing/2016/5/14/chartex" xmlns:mc="http://schemas.openxmlformats.org/markup-compatibility/2006" xmlns:aink="http://schemas.microsoft.com/office/drawing/2016/ink" xmlns:am3d="http://schemas.microsoft.com/office/drawing/2017/model3d" xmlns:o="urn:schemas-microsoft-com:office:office" xmlns:r="http://schemas.openxmlformats.org/officeDocument/2006/relationships" xmlns:m="http://schemas.openxmlformats.org/officeDocument/2006/math" xmlns:v="urn:schemas-microsoft-com:vml" xmlns:wp14="http://schemas.microsoft.com/office/word/2010/wordprocessingDrawing" xmlns:wp="http://schemas.openxmlformats.org/drawingml/2006/wordprocessingDrawing" xmlns:w10="urn:schemas-microsoft-com:office:word" xmlns:w="http://schemas.openxmlformats.org/wordprocessingml/2006/main" xmlns:w14="http://schemas.microsoft.com/office/word/2010/wordml" xmlns:w15="http://schemas.microsoft.com/office/word/2012/wordml" xmlns:w16cid="http://schemas.microsoft.com/office/word/2016/wordml/cid" xmlns:w16se="http://schemas.microsoft.com/office/word/2015/wordml/symex" xmlns:wpg="http://schemas.microsoft.com/office/word/2010/wordprocessingGroup" xmlns:wpi="http://schemas.microsoft.com/office/word/2010/wordprocessingInk" xmlns:wne="http://schemas.microsoft.com/office/word/2006/wordml" xmlns:wps="http://schemas.microsoft.com/office/word/2010/wordprocessingShape" mc:Ignorable="w14 w15 w16se w16cid wp14">
+<w:hdr xmlns:wpc="http://schemas.microsoft.com/office/word/2010/wordprocessingCanvas" xmlns:cx="http://schemas.microsoft.com/office/drawing/2014/chartex" xmlns:cx1="http://schemas.microsoft.com/office/drawing/2015/9/8/chartex" xmlns:mc="http://schemas.openxmlformats.org/markup-compatibility/2006" xmlns:o="urn:schemas-microsoft-com:office:office" xmlns:r="http://schemas.openxmlformats.org/officeDocument/2006/relationships" xmlns:m="http://schemas.openxmlformats.org/officeDocument/2006/math" xmlns:v="urn:schemas-microsoft-com:vml" xmlns:wp14="http://schemas.microsoft.com/office/word/2010/wordprocessingDrawing" xmlns:wp="http://schemas.openxmlformats.org/drawingml/2006/wordprocessingDrawing" xmlns:w10="urn:schemas-microsoft-com:office:word" xmlns:w="http://schemas.openxmlformats.org/wordprocessingml/2006/main" xmlns:w14="http://schemas.microsoft.com/office/word/2010/wordml" xmlns:w15="http://schemas.microsoft.com/office/word/2012/wordml" xmlns:w16se="http://schemas.microsoft.com/office/word/2015/wordml/symex" xmlns:wpg="http://schemas.microsoft.com/office/word/2010/wordprocessingGroup" xmlns:wpi="http://schemas.microsoft.com/office/word/2010/wordprocessingInk" xmlns:wne="http://schemas.microsoft.com/office/word/2006/wordml" xmlns:wps="http://schemas.microsoft.com/office/word/2010/wordprocessingShape" mc:Ignorable="w14 w15 w16se wp14">
   <w:p>
     <w:pPr>
       <w:pStyle w:val="Header"/>
@@ -13529,7 +13585,7 @@
 </file>
 
 <file path=word/numbering.xml><?xml version="1.0" encoding="utf-8"?>
-<w:numbering xmlns:wpc="http://schemas.microsoft.com/office/word/2010/wordprocessingCanvas" xmlns:cx="http://schemas.microsoft.com/office/drawing/2014/chartex" xmlns:cx1="http://schemas.microsoft.com/office/drawing/2015/9/8/chartex" xmlns:cx2="http://schemas.microsoft.com/office/drawing/2015/10/21/chartex" xmlns:cx3="http://schemas.microsoft.com/office/drawing/2016/5/9/chartex" xmlns:cx4="http://schemas.microsoft.com/office/drawing/2016/5/10/chartex" xmlns:cx5="http://schemas.microsoft.com/office/drawing/2016/5/11/chartex" xmlns:cx6="http://schemas.microsoft.com/office/drawing/2016/5/12/chartex" xmlns:cx7="http://schemas.microsoft.com/office/drawing/2016/5/13/chartex" xmlns:cx8="http://schemas.microsoft.com/office/drawing/2016/5/14/chartex" xmlns:mc="http://schemas.openxmlformats.org/markup-compatibility/2006" xmlns:aink="http://schemas.microsoft.com/office/drawing/2016/ink" xmlns:am3d="http://schemas.microsoft.com/office/drawing/2017/model3d" xmlns:o="urn:schemas-microsoft-com:office:office" xmlns:r="http://schemas.openxmlformats.org/officeDocument/2006/relationships" xmlns:m="http://schemas.openxmlformats.org/officeDocument/2006/math" xmlns:v="urn:schemas-microsoft-com:vml" xmlns:wp14="http://schemas.microsoft.com/office/word/2010/wordprocessingDrawing" xmlns:wp="http://schemas.openxmlformats.org/drawingml/2006/wordprocessingDrawing" xmlns:w10="urn:schemas-microsoft-com:office:word" xmlns:w="http://schemas.openxmlformats.org/wordprocessingml/2006/main" xmlns:w14="http://schemas.microsoft.com/office/word/2010/wordml" xmlns:w15="http://schemas.microsoft.com/office/word/2012/wordml" xmlns:w16cid="http://schemas.microsoft.com/office/word/2016/wordml/cid" xmlns:w16se="http://schemas.microsoft.com/office/word/2015/wordml/symex" xmlns:wpg="http://schemas.microsoft.com/office/word/2010/wordprocessingGroup" xmlns:wpi="http://schemas.microsoft.com/office/word/2010/wordprocessingInk" xmlns:wne="http://schemas.microsoft.com/office/word/2006/wordml" xmlns:wps="http://schemas.microsoft.com/office/word/2010/wordprocessingShape" mc:Ignorable="w14 w15 w16se w16cid wp14">
+<w:numbering xmlns:wpc="http://schemas.microsoft.com/office/word/2010/wordprocessingCanvas" xmlns:cx="http://schemas.microsoft.com/office/drawing/2014/chartex" xmlns:cx1="http://schemas.microsoft.com/office/drawing/2015/9/8/chartex" xmlns:mc="http://schemas.openxmlformats.org/markup-compatibility/2006" xmlns:o="urn:schemas-microsoft-com:office:office" xmlns:r="http://schemas.openxmlformats.org/officeDocument/2006/relationships" xmlns:m="http://schemas.openxmlformats.org/officeDocument/2006/math" xmlns:v="urn:schemas-microsoft-com:vml" xmlns:wp14="http://schemas.microsoft.com/office/word/2010/wordprocessingDrawing" xmlns:wp="http://schemas.openxmlformats.org/drawingml/2006/wordprocessingDrawing" xmlns:w10="urn:schemas-microsoft-com:office:word" xmlns:w="http://schemas.openxmlformats.org/wordprocessingml/2006/main" xmlns:w14="http://schemas.microsoft.com/office/word/2010/wordml" xmlns:w15="http://schemas.microsoft.com/office/word/2012/wordml" xmlns:w16se="http://schemas.microsoft.com/office/word/2015/wordml/symex" xmlns:wpg="http://schemas.microsoft.com/office/word/2010/wordprocessingGroup" xmlns:wpi="http://schemas.microsoft.com/office/word/2010/wordprocessingInk" xmlns:wne="http://schemas.microsoft.com/office/word/2006/wordml" xmlns:wps="http://schemas.microsoft.com/office/word/2010/wordprocessingShape" mc:Ignorable="w14 w15 w16se wp14">
   <w:abstractNum w:abstractNumId="0" w15:restartNumberingAfterBreak="0">
     <w:nsid w:val="04E60920"/>
     <w:multiLevelType w:val="hybridMultilevel"/>
@@ -18665,7 +18721,7 @@
 </file>
 
 <file path=word/styles.xml><?xml version="1.0" encoding="utf-8"?>
-<w:styles xmlns:mc="http://schemas.openxmlformats.org/markup-compatibility/2006" xmlns:r="http://schemas.openxmlformats.org/officeDocument/2006/relationships" xmlns:w="http://schemas.openxmlformats.org/wordprocessingml/2006/main" xmlns:w14="http://schemas.microsoft.com/office/word/2010/wordml" xmlns:w15="http://schemas.microsoft.com/office/word/2012/wordml" xmlns:w16cid="http://schemas.microsoft.com/office/word/2016/wordml/cid" xmlns:w16se="http://schemas.microsoft.com/office/word/2015/wordml/symex" mc:Ignorable="w14 w15 w16se w16cid">
+<w:styles xmlns:mc="http://schemas.openxmlformats.org/markup-compatibility/2006" xmlns:r="http://schemas.openxmlformats.org/officeDocument/2006/relationships" xmlns:w="http://schemas.openxmlformats.org/wordprocessingml/2006/main" xmlns:w14="http://schemas.microsoft.com/office/word/2010/wordml" xmlns:w15="http://schemas.microsoft.com/office/word/2012/wordml" xmlns:w16se="http://schemas.microsoft.com/office/word/2015/wordml/symex" mc:Ignorable="w14 w15 w16se">
   <w:docDefaults>
     <w:rPrDefault>
       <w:rPr>
@@ -18681,7 +18737,7 @@
       </w:pPr>
     </w:pPrDefault>
   </w:docDefaults>
-  <w:latentStyles w:defLockedState="0" w:defUIPriority="99" w:defSemiHidden="0" w:defUnhideWhenUsed="0" w:defQFormat="0" w:count="375">
+  <w:latentStyles w:defLockedState="0" w:defUIPriority="99" w:defSemiHidden="0" w:defUnhideWhenUsed="0" w:defQFormat="0" w:count="371">
     <w:lsdException w:name="Normal" w:uiPriority="0" w:qFormat="1"/>
     <w:lsdException w:name="heading 1" w:uiPriority="9" w:qFormat="1"/>
     <w:lsdException w:name="heading 2" w:semiHidden="1" w:uiPriority="9" w:unhideWhenUsed="1" w:qFormat="1"/>
@@ -18787,6 +18843,7 @@
     <w:lsdException w:name="HTML Sample" w:semiHidden="1" w:unhideWhenUsed="1"/>
     <w:lsdException w:name="HTML Typewriter" w:semiHidden="1" w:unhideWhenUsed="1"/>
     <w:lsdException w:name="HTML Variable" w:semiHidden="1" w:unhideWhenUsed="1"/>
+    <w:lsdException w:name="Normal Table" w:semiHidden="1" w:unhideWhenUsed="1"/>
     <w:lsdException w:name="annotation subject" w:semiHidden="1" w:unhideWhenUsed="1"/>
     <w:lsdException w:name="No List" w:semiHidden="1" w:unhideWhenUsed="1"/>
     <w:lsdException w:name="Outline List 1" w:semiHidden="1" w:unhideWhenUsed="1"/>
@@ -18833,8 +18890,10 @@
     <w:lsdException w:name="Table Subtle 2" w:semiHidden="1" w:unhideWhenUsed="1"/>
     <w:lsdException w:name="Table Web 1" w:semiHidden="1" w:unhideWhenUsed="1"/>
     <w:lsdException w:name="Table Web 2" w:semiHidden="1" w:unhideWhenUsed="1"/>
+    <w:lsdException w:name="Table Web 3" w:semiHidden="1" w:unhideWhenUsed="1"/>
     <w:lsdException w:name="Balloon Text" w:semiHidden="1" w:unhideWhenUsed="1"/>
     <w:lsdException w:name="Table Grid" w:uiPriority="59"/>
+    <w:lsdException w:name="Table Theme" w:semiHidden="1" w:unhideWhenUsed="1"/>
     <w:lsdException w:name="Placeholder Text" w:semiHidden="1"/>
     <w:lsdException w:name="No Spacing" w:uiPriority="1"/>
     <w:lsdException w:name="Light Shading" w:uiPriority="60"/>
@@ -19050,10 +19109,6 @@
     <w:lsdException w:name="List Table 5 Dark Accent 6" w:uiPriority="50"/>
     <w:lsdException w:name="List Table 6 Colorful Accent 6" w:uiPriority="51"/>
     <w:lsdException w:name="List Table 7 Colorful Accent 6" w:uiPriority="52"/>
-    <w:lsdException w:name="Mention" w:semiHidden="1" w:unhideWhenUsed="1"/>
-    <w:lsdException w:name="Smart Hyperlink" w:semiHidden="1" w:unhideWhenUsed="1"/>
-    <w:lsdException w:name="Hashtag" w:semiHidden="1" w:unhideWhenUsed="1"/>
-    <w:lsdException w:name="Unresolved Mention" w:semiHidden="1" w:unhideWhenUsed="1"/>
   </w:latentStyles>
   <w:style w:type="paragraph" w:default="1" w:styleId="Normal">
     <w:name w:val="Normal"/>
@@ -19491,7 +19546,7 @@
       <w:u w:val="single"/>
     </w:rPr>
   </w:style>
-  <w:style w:type="character" w:styleId="Mention">
+  <w:style w:type="character" w:customStyle="1" w:styleId="Mention">
     <w:name w:val="Mention"/>
     <w:basedOn w:val="DefaultParagraphFont"/>
     <w:uiPriority w:val="99"/>
@@ -19815,7 +19870,7 @@
 </file>
 
 <file path=customXml/itemProps1.xml><?xml version="1.0" encoding="utf-8"?>
-<ds:datastoreItem xmlns:ds="http://schemas.openxmlformats.org/officeDocument/2006/customXml" ds:itemID="{6B5C80EB-BF4A-4E56-B2C0-14C37A29931A}">
+<ds:datastoreItem xmlns:ds="http://schemas.openxmlformats.org/officeDocument/2006/customXml" ds:itemID="{85AC1A83-6D49-4C82-B184-4956F995DA92}">
   <ds:schemaRefs>
     <ds:schemaRef ds:uri="http://schemas.openxmlformats.org/officeDocument/2006/bibliography"/>
   </ds:schemaRefs>

</xml_diff>